<commit_message>
Update Word file - not suitable for Git
</commit_message>
<xml_diff>
--- a/example_word_doc.docx
+++ b/example_word_doc.docx
@@ -722,6 +722,32 @@
           <w:lang w:val="en-GB"/>
         </w:rPr>
         <w:t xml:space="preserve"> Git.</w:t>
+      </w:r>
+    </w:p>
+    <w:p>
+      <w:pPr>
+        <w:rPr>
+          <w:lang w:val="en-GB"/>
+        </w:rPr>
+      </w:pPr>
+    </w:p>
+    <w:p>
+      <w:pPr>
+        <w:rPr>
+          <w:lang w:val="en-GB"/>
+        </w:rPr>
+      </w:pPr>
+      <w:r>
+        <w:rPr>
+          <w:lang w:val="en-GB"/>
+        </w:rPr>
+        <w:t>This line was added later, after the first commit.</w:t>
+      </w:r>
+      <w:r>
+        <w:rPr>
+          <w:lang w:val="en-GB"/>
+        </w:rPr>
+        <w:t xml:space="preserve"> Because Word documents are binary files, Git can’t nicely show you exactly what has changed in this file, whereas it highlights additions/deletions in LaTeX and other code files.</w:t>
       </w:r>
     </w:p>
     <w:sectPr>

</xml_diff>